<commit_message>
submitting fr this time
</commit_message>
<xml_diff>
--- a/word_doc_report.docx
+++ b/word_doc_report.docx
@@ -566,12 +566,12 @@
             <wp:extent cx="4595567" cy="2743200"/>
             <wp:effectExtent b="0" l="0" r="0" t="0"/>
             <wp:wrapSquare wrapText="bothSides" distB="114300" distT="114300" distL="114300" distR="114300"/>
-            <wp:docPr id="2" name="image6.png"/>
+            <wp:docPr id="2" name="image5.png"/>
             <a:graphic>
               <a:graphicData uri="http://schemas.openxmlformats.org/drawingml/2006/picture">
                 <pic:pic>
                   <pic:nvPicPr>
-                    <pic:cNvPr id="0" name="image6.png"/>
+                    <pic:cNvPr id="0" name="image5.png"/>
                     <pic:cNvPicPr preferRelativeResize="0"/>
                   </pic:nvPicPr>
                   <pic:blipFill>
@@ -608,12 +608,12 @@
             <wp:extent cx="4595567" cy="2743200"/>
             <wp:effectExtent b="0" l="0" r="0" t="0"/>
             <wp:wrapSquare wrapText="bothSides" distB="114300" distT="114300" distL="114300" distR="114300"/>
-            <wp:docPr id="1" name="image5.png"/>
+            <wp:docPr id="1" name="image6.png"/>
             <a:graphic>
               <a:graphicData uri="http://schemas.openxmlformats.org/drawingml/2006/picture">
                 <pic:pic>
                   <pic:nvPicPr>
-                    <pic:cNvPr id="0" name="image5.png"/>
+                    <pic:cNvPr id="0" name="image6.png"/>
                     <pic:cNvPicPr preferRelativeResize="0"/>
                   </pic:nvPicPr>
                   <pic:blipFill>
@@ -697,7 +697,7 @@
           <w:szCs w:val="24"/>
           <w:rtl w:val="0"/>
         </w:rPr>
-        <w:t xml:space="preserve">*Note* Please only run one table creation function in main() at a time. When the number of requests exceeds a certain threshold, the Spotify API will throw a random key error.</w:t>
+        <w:t xml:space="preserve">*Note* Please only run one table creation function in main() at a time. Also, the code will say key error sometimes, but simply re-generating a token and re-running will resolve the issue.</w:t>
       </w:r>
     </w:p>
     <w:p>

</xml_diff>